<commit_message>
Modelo ER/Alteracoes no relatorio
</commit_message>
<xml_diff>
--- a/Relatório Intermedio.docx
+++ b/Relatório Intermedio.docx
@@ -424,7 +424,7 @@
                                     <w:rPr>
                                       <w:rFonts w:ascii="Garamond" w:hAnsi="Garamond"/>
                                     </w:rPr>
-                                    <w:t>Dra. Maria Clara Silveira</w:t>
+                                    <w:t>Maria Clara Silveira</w:t>
                                   </w:r>
                                 </w:p>
                                 <w:p>
@@ -819,7 +819,7 @@
                               <w:rPr>
                                 <w:rFonts w:ascii="Garamond" w:hAnsi="Garamond"/>
                               </w:rPr>
-                              <w:t>Dra. Maria Clara Silveira</w:t>
+                              <w:t>Maria Clara Silveira</w:t>
                             </w:r>
                           </w:p>
                           <w:p>
@@ -1371,29 +1371,6 @@
           </wp:anchor>
         </w:drawing>
       </w:r>
-    </w:p>
-    <w:p>
-      <w:pPr>
-        <w:rPr>
-          <w:rFonts w:ascii="Garamond" w:hAnsi="Garamond"/>
-        </w:rPr>
-      </w:pPr>
-    </w:p>
-    <w:p>
-      <w:pPr>
-        <w:rPr>
-          <w:rFonts w:ascii="Garamond" w:hAnsi="Garamond"/>
-        </w:rPr>
-      </w:pPr>
-    </w:p>
-    <w:p>
-      <w:pPr>
-        <w:rPr>
-          <w:rFonts w:ascii="Garamond" w:hAnsi="Garamond"/>
-          <w:b/>
-          <w:sz w:val="36"/>
-        </w:rPr>
-      </w:pPr>
       <w:r>
         <w:rPr>
           <w:rFonts w:ascii="Garamond" w:hAnsi="Garamond"/>
@@ -1503,6 +1480,51 @@
       <w:pPr>
         <w:rPr>
           <w:rFonts w:ascii="Garamond" w:hAnsi="Garamond"/>
+        </w:rPr>
+      </w:pPr>
+    </w:p>
+    <w:p>
+      <w:pPr>
+        <w:rPr>
+          <w:rFonts w:ascii="Garamond" w:hAnsi="Garamond"/>
+          <w:b/>
+          <w:sz w:val="36"/>
+        </w:rPr>
+      </w:pPr>
+    </w:p>
+    <w:p>
+      <w:pPr>
+        <w:rPr>
+          <w:rFonts w:ascii="Garamond" w:hAnsi="Garamond"/>
+          <w:b/>
+          <w:sz w:val="36"/>
+        </w:rPr>
+      </w:pPr>
+    </w:p>
+    <w:p>
+      <w:pPr>
+        <w:rPr>
+          <w:rFonts w:ascii="Garamond" w:hAnsi="Garamond"/>
+          <w:b/>
+          <w:sz w:val="36"/>
+        </w:rPr>
+      </w:pPr>
+    </w:p>
+    <w:p>
+      <w:pPr>
+        <w:rPr>
+          <w:rFonts w:ascii="Garamond" w:hAnsi="Garamond"/>
+          <w:b/>
+          <w:sz w:val="36"/>
+        </w:rPr>
+      </w:pPr>
+    </w:p>
+    <w:p>
+      <w:pPr>
+        <w:rPr>
+          <w:rFonts w:ascii="Garamond" w:hAnsi="Garamond"/>
+          <w:b/>
+          <w:sz w:val="36"/>
         </w:rPr>
       </w:pPr>
     </w:p>
@@ -2208,6 +2230,489 @@
         <w:t>:</w:t>
       </w:r>
     </w:p>
+    <w:tbl>
+      <w:tblPr>
+        <w:tblStyle w:val="TabeladeGrelha5Escura-Destaque1"/>
+        <w:tblW w:w="0" w:type="auto"/>
+        <w:tblLook w:val="04A0" w:firstRow="1" w:lastRow="0" w:firstColumn="1" w:lastColumn="0" w:noHBand="0" w:noVBand="1"/>
+      </w:tblPr>
+      <w:tblGrid>
+        <w:gridCol w:w="4247"/>
+        <w:gridCol w:w="4247"/>
+      </w:tblGrid>
+      <w:tr>
+        <w:trPr>
+          <w:cnfStyle w:val="100000000000" w:firstRow="1" w:lastRow="0" w:firstColumn="0" w:lastColumn="0" w:oddVBand="0" w:evenVBand="0" w:oddHBand="0" w:evenHBand="0" w:firstRowFirstColumn="0" w:firstRowLastColumn="0" w:lastRowFirstColumn="0" w:lastRowLastColumn="0"/>
+        </w:trPr>
+        <w:tc>
+          <w:tcPr>
+            <w:cnfStyle w:val="001000000000" w:firstRow="0" w:lastRow="0" w:firstColumn="1" w:lastColumn="0" w:oddVBand="0" w:evenVBand="0" w:oddHBand="0" w:evenHBand="0" w:firstRowFirstColumn="0" w:firstRowLastColumn="0" w:lastRowFirstColumn="0" w:lastRowLastColumn="0"/>
+            <w:tcW w:w="4247" w:type="dxa"/>
+          </w:tcPr>
+          <w:p>
+            <w:pPr>
+              <w:jc w:val="center"/>
+              <w:rPr>
+                <w:rFonts w:cstheme="minorHAnsi"/>
+                <w:sz w:val="24"/>
+              </w:rPr>
+            </w:pPr>
+            <w:r>
+              <w:rPr>
+                <w:rFonts w:cstheme="minorHAnsi"/>
+                <w:sz w:val="32"/>
+              </w:rPr>
+              <w:t>Atores</w:t>
+            </w:r>
+          </w:p>
+        </w:tc>
+        <w:tc>
+          <w:tcPr>
+            <w:tcW w:w="4247" w:type="dxa"/>
+          </w:tcPr>
+          <w:p>
+            <w:pPr>
+              <w:jc w:val="center"/>
+              <w:cnfStyle w:val="100000000000" w:firstRow="1" w:lastRow="0" w:firstColumn="0" w:lastColumn="0" w:oddVBand="0" w:evenVBand="0" w:oddHBand="0" w:evenHBand="0" w:firstRowFirstColumn="0" w:firstRowLastColumn="0" w:lastRowFirstColumn="0" w:lastRowLastColumn="0"/>
+              <w:rPr>
+                <w:rFonts w:cstheme="minorHAnsi"/>
+                <w:sz w:val="24"/>
+              </w:rPr>
+            </w:pPr>
+            <w:r>
+              <w:rPr>
+                <w:rFonts w:cstheme="minorHAnsi"/>
+                <w:sz w:val="32"/>
+              </w:rPr>
+              <w:t>Objetivos</w:t>
+            </w:r>
+          </w:p>
+        </w:tc>
+      </w:tr>
+      <w:tr>
+        <w:trPr>
+          <w:cnfStyle w:val="000000100000" w:firstRow="0" w:lastRow="0" w:firstColumn="0" w:lastColumn="0" w:oddVBand="0" w:evenVBand="0" w:oddHBand="1" w:evenHBand="0" w:firstRowFirstColumn="0" w:firstRowLastColumn="0" w:lastRowFirstColumn="0" w:lastRowLastColumn="0"/>
+        </w:trPr>
+        <w:tc>
+          <w:tcPr>
+            <w:cnfStyle w:val="001000000000" w:firstRow="0" w:lastRow="0" w:firstColumn="1" w:lastColumn="0" w:oddVBand="0" w:evenVBand="0" w:oddHBand="0" w:evenHBand="0" w:firstRowFirstColumn="0" w:firstRowLastColumn="0" w:lastRowFirstColumn="0" w:lastRowLastColumn="0"/>
+            <w:tcW w:w="4247" w:type="dxa"/>
+            <w:vMerge w:val="restart"/>
+          </w:tcPr>
+          <w:p>
+            <w:pPr>
+              <w:rPr>
+                <w:rFonts w:cstheme="minorHAnsi"/>
+                <w:b w:val="0"/>
+                <w:bCs w:val="0"/>
+                <w:sz w:val="24"/>
+              </w:rPr>
+            </w:pPr>
+          </w:p>
+          <w:p>
+            <w:pPr>
+              <w:tabs>
+                <w:tab w:val="left" w:pos="1005"/>
+              </w:tabs>
+              <w:jc w:val="center"/>
+              <w:rPr>
+                <w:rFonts w:cstheme="minorHAnsi"/>
+                <w:b w:val="0"/>
+                <w:sz w:val="24"/>
+              </w:rPr>
+            </w:pPr>
+            <w:r>
+              <w:rPr>
+                <w:rFonts w:cstheme="minorHAnsi"/>
+                <w:b w:val="0"/>
+                <w:sz w:val="24"/>
+              </w:rPr>
+              <w:t>Enfermeiro</w:t>
+            </w:r>
+          </w:p>
+        </w:tc>
+        <w:tc>
+          <w:tcPr>
+            <w:tcW w:w="4247" w:type="dxa"/>
+          </w:tcPr>
+          <w:p>
+            <w:pPr>
+              <w:cnfStyle w:val="000000100000" w:firstRow="0" w:lastRow="0" w:firstColumn="0" w:lastColumn="0" w:oddVBand="0" w:evenVBand="0" w:oddHBand="1" w:evenHBand="0" w:firstRowFirstColumn="0" w:firstRowLastColumn="0" w:lastRowFirstColumn="0" w:lastRowLastColumn="0"/>
+              <w:rPr>
+                <w:rFonts w:cstheme="minorHAnsi"/>
+                <w:sz w:val="24"/>
+              </w:rPr>
+            </w:pPr>
+            <w:r>
+              <w:rPr>
+                <w:rFonts w:cstheme="minorHAnsi"/>
+                <w:sz w:val="24"/>
+              </w:rPr>
+              <w:t>Rea</w:t>
+            </w:r>
+            <w:r>
+              <w:rPr>
+                <w:rFonts w:cstheme="minorHAnsi"/>
+                <w:sz w:val="24"/>
+              </w:rPr>
+              <w:t>lizar a triagem do material</w:t>
+            </w:r>
+          </w:p>
+        </w:tc>
+      </w:tr>
+      <w:tr>
+        <w:tc>
+          <w:tcPr>
+            <w:cnfStyle w:val="001000000000" w:firstRow="0" w:lastRow="0" w:firstColumn="1" w:lastColumn="0" w:oddVBand="0" w:evenVBand="0" w:oddHBand="0" w:evenHBand="0" w:firstRowFirstColumn="0" w:firstRowLastColumn="0" w:lastRowFirstColumn="0" w:lastRowLastColumn="0"/>
+            <w:tcW w:w="4247" w:type="dxa"/>
+            <w:vMerge/>
+          </w:tcPr>
+          <w:p>
+            <w:pPr>
+              <w:rPr>
+                <w:rFonts w:cstheme="minorHAnsi"/>
+                <w:b w:val="0"/>
+                <w:sz w:val="24"/>
+              </w:rPr>
+            </w:pPr>
+          </w:p>
+        </w:tc>
+        <w:tc>
+          <w:tcPr>
+            <w:tcW w:w="4247" w:type="dxa"/>
+          </w:tcPr>
+          <w:p>
+            <w:pPr>
+              <w:cnfStyle w:val="000000000000" w:firstRow="0" w:lastRow="0" w:firstColumn="0" w:lastColumn="0" w:oddVBand="0" w:evenVBand="0" w:oddHBand="0" w:evenHBand="0" w:firstRowFirstColumn="0" w:firstRowLastColumn="0" w:lastRowFirstColumn="0" w:lastRowLastColumn="0"/>
+              <w:rPr>
+                <w:rFonts w:cstheme="minorHAnsi"/>
+                <w:sz w:val="24"/>
+              </w:rPr>
+            </w:pPr>
+            <w:r>
+              <w:rPr>
+                <w:rFonts w:cstheme="minorHAnsi"/>
+                <w:sz w:val="24"/>
+              </w:rPr>
+              <w:t>Colocar o material a esterilizar</w:t>
+            </w:r>
+          </w:p>
+        </w:tc>
+      </w:tr>
+      <w:tr>
+        <w:trPr>
+          <w:cnfStyle w:val="000000100000" w:firstRow="0" w:lastRow="0" w:firstColumn="0" w:lastColumn="0" w:oddVBand="0" w:evenVBand="0" w:oddHBand="1" w:evenHBand="0" w:firstRowFirstColumn="0" w:firstRowLastColumn="0" w:lastRowFirstColumn="0" w:lastRowLastColumn="0"/>
+        </w:trPr>
+        <w:tc>
+          <w:tcPr>
+            <w:cnfStyle w:val="001000000000" w:firstRow="0" w:lastRow="0" w:firstColumn="1" w:lastColumn="0" w:oddVBand="0" w:evenVBand="0" w:oddHBand="0" w:evenHBand="0" w:firstRowFirstColumn="0" w:firstRowLastColumn="0" w:lastRowFirstColumn="0" w:lastRowLastColumn="0"/>
+            <w:tcW w:w="4247" w:type="dxa"/>
+            <w:vMerge/>
+          </w:tcPr>
+          <w:p>
+            <w:pPr>
+              <w:rPr>
+                <w:rFonts w:cstheme="minorHAnsi"/>
+                <w:b w:val="0"/>
+                <w:sz w:val="24"/>
+              </w:rPr>
+            </w:pPr>
+          </w:p>
+        </w:tc>
+        <w:tc>
+          <w:tcPr>
+            <w:tcW w:w="4247" w:type="dxa"/>
+          </w:tcPr>
+          <w:p>
+            <w:pPr>
+              <w:cnfStyle w:val="000000100000" w:firstRow="0" w:lastRow="0" w:firstColumn="0" w:lastColumn="0" w:oddVBand="0" w:evenVBand="0" w:oddHBand="1" w:evenHBand="0" w:firstRowFirstColumn="0" w:firstRowLastColumn="0" w:lastRowFirstColumn="0" w:lastRowLastColumn="0"/>
+              <w:rPr>
+                <w:rFonts w:cstheme="minorHAnsi"/>
+                <w:sz w:val="24"/>
+              </w:rPr>
+            </w:pPr>
+            <w:r>
+              <w:rPr>
+                <w:rFonts w:cstheme="minorHAnsi"/>
+                <w:sz w:val="24"/>
+              </w:rPr>
+              <w:t>Verificar o material</w:t>
+            </w:r>
+          </w:p>
+        </w:tc>
+      </w:tr>
+      <w:tr>
+        <w:tc>
+          <w:tcPr>
+            <w:cnfStyle w:val="001000000000" w:firstRow="0" w:lastRow="0" w:firstColumn="1" w:lastColumn="0" w:oddVBand="0" w:evenVBand="0" w:oddHBand="0" w:evenHBand="0" w:firstRowFirstColumn="0" w:firstRowLastColumn="0" w:lastRowFirstColumn="0" w:lastRowLastColumn="0"/>
+            <w:tcW w:w="4247" w:type="dxa"/>
+            <w:vMerge/>
+          </w:tcPr>
+          <w:p>
+            <w:pPr>
+              <w:rPr>
+                <w:rFonts w:cstheme="minorHAnsi"/>
+                <w:b w:val="0"/>
+                <w:sz w:val="24"/>
+              </w:rPr>
+            </w:pPr>
+          </w:p>
+        </w:tc>
+        <w:tc>
+          <w:tcPr>
+            <w:tcW w:w="4247" w:type="dxa"/>
+          </w:tcPr>
+          <w:p>
+            <w:pPr>
+              <w:cnfStyle w:val="000000000000" w:firstRow="0" w:lastRow="0" w:firstColumn="0" w:lastColumn="0" w:oddVBand="0" w:evenVBand="0" w:oddHBand="0" w:evenHBand="0" w:firstRowFirstColumn="0" w:firstRowLastColumn="0" w:lastRowFirstColumn="0" w:lastRowLastColumn="0"/>
+              <w:rPr>
+                <w:rFonts w:cstheme="minorHAnsi"/>
+                <w:sz w:val="24"/>
+              </w:rPr>
+            </w:pPr>
+            <w:r>
+              <w:rPr>
+                <w:rFonts w:cstheme="minorHAnsi"/>
+                <w:sz w:val="24"/>
+              </w:rPr>
+              <w:t>Visualizar horário</w:t>
+            </w:r>
+          </w:p>
+        </w:tc>
+      </w:tr>
+      <w:tr>
+        <w:trPr>
+          <w:cnfStyle w:val="000000100000" w:firstRow="0" w:lastRow="0" w:firstColumn="0" w:lastColumn="0" w:oddVBand="0" w:evenVBand="0" w:oddHBand="1" w:evenHBand="0" w:firstRowFirstColumn="0" w:firstRowLastColumn="0" w:lastRowFirstColumn="0" w:lastRowLastColumn="0"/>
+        </w:trPr>
+        <w:tc>
+          <w:tcPr>
+            <w:cnfStyle w:val="001000000000" w:firstRow="0" w:lastRow="0" w:firstColumn="1" w:lastColumn="0" w:oddVBand="0" w:evenVBand="0" w:oddHBand="0" w:evenHBand="0" w:firstRowFirstColumn="0" w:firstRowLastColumn="0" w:lastRowFirstColumn="0" w:lastRowLastColumn="0"/>
+            <w:tcW w:w="4247" w:type="dxa"/>
+            <w:vMerge w:val="restart"/>
+          </w:tcPr>
+          <w:p>
+            <w:pPr>
+              <w:jc w:val="center"/>
+              <w:rPr>
+                <w:rFonts w:cstheme="minorHAnsi"/>
+                <w:b w:val="0"/>
+                <w:sz w:val="24"/>
+              </w:rPr>
+            </w:pPr>
+            <w:r>
+              <w:rPr>
+                <w:rFonts w:cstheme="minorHAnsi"/>
+                <w:b w:val="0"/>
+                <w:sz w:val="24"/>
+              </w:rPr>
+              <w:t>Assistente Operacional</w:t>
+            </w:r>
+          </w:p>
+        </w:tc>
+        <w:tc>
+          <w:tcPr>
+            <w:tcW w:w="4247" w:type="dxa"/>
+          </w:tcPr>
+          <w:p>
+            <w:pPr>
+              <w:cnfStyle w:val="000000100000" w:firstRow="0" w:lastRow="0" w:firstColumn="0" w:lastColumn="0" w:oddVBand="0" w:evenVBand="0" w:oddHBand="1" w:evenHBand="0" w:firstRowFirstColumn="0" w:firstRowLastColumn="0" w:lastRowFirstColumn="0" w:lastRowLastColumn="0"/>
+              <w:rPr>
+                <w:rFonts w:cstheme="minorHAnsi"/>
+                <w:sz w:val="24"/>
+              </w:rPr>
+            </w:pPr>
+            <w:r>
+              <w:rPr>
+                <w:rFonts w:cstheme="minorHAnsi"/>
+                <w:sz w:val="24"/>
+              </w:rPr>
+              <w:t>Visualizar horário</w:t>
+            </w:r>
+          </w:p>
+        </w:tc>
+      </w:tr>
+      <w:tr>
+        <w:tc>
+          <w:tcPr>
+            <w:cnfStyle w:val="001000000000" w:firstRow="0" w:lastRow="0" w:firstColumn="1" w:lastColumn="0" w:oddVBand="0" w:evenVBand="0" w:oddHBand="0" w:evenHBand="0" w:firstRowFirstColumn="0" w:firstRowLastColumn="0" w:lastRowFirstColumn="0" w:lastRowLastColumn="0"/>
+            <w:tcW w:w="4247" w:type="dxa"/>
+            <w:vMerge/>
+          </w:tcPr>
+          <w:p>
+            <w:pPr>
+              <w:rPr>
+                <w:rFonts w:cstheme="minorHAnsi"/>
+                <w:b w:val="0"/>
+                <w:sz w:val="24"/>
+              </w:rPr>
+            </w:pPr>
+          </w:p>
+        </w:tc>
+        <w:tc>
+          <w:tcPr>
+            <w:tcW w:w="4247" w:type="dxa"/>
+          </w:tcPr>
+          <w:p>
+            <w:pPr>
+              <w:cnfStyle w:val="000000000000" w:firstRow="0" w:lastRow="0" w:firstColumn="0" w:lastColumn="0" w:oddVBand="0" w:evenVBand="0" w:oddHBand="0" w:evenHBand="0" w:firstRowFirstColumn="0" w:firstRowLastColumn="0" w:lastRowFirstColumn="0" w:lastRowLastColumn="0"/>
+              <w:rPr>
+                <w:rFonts w:cstheme="minorHAnsi"/>
+                <w:sz w:val="24"/>
+              </w:rPr>
+            </w:pPr>
+            <w:r>
+              <w:rPr>
+                <w:rFonts w:cstheme="minorHAnsi"/>
+                <w:sz w:val="24"/>
+              </w:rPr>
+              <w:t>Colocar o material a esterilizar</w:t>
+            </w:r>
+          </w:p>
+        </w:tc>
+      </w:tr>
+      <w:tr>
+        <w:trPr>
+          <w:cnfStyle w:val="000000100000" w:firstRow="0" w:lastRow="0" w:firstColumn="0" w:lastColumn="0" w:oddVBand="0" w:evenVBand="0" w:oddHBand="1" w:evenHBand="0" w:firstRowFirstColumn="0" w:firstRowLastColumn="0" w:lastRowFirstColumn="0" w:lastRowLastColumn="0"/>
+        </w:trPr>
+        <w:tc>
+          <w:tcPr>
+            <w:cnfStyle w:val="001000000000" w:firstRow="0" w:lastRow="0" w:firstColumn="1" w:lastColumn="0" w:oddVBand="0" w:evenVBand="0" w:oddHBand="0" w:evenHBand="0" w:firstRowFirstColumn="0" w:firstRowLastColumn="0" w:lastRowFirstColumn="0" w:lastRowLastColumn="0"/>
+            <w:tcW w:w="4247" w:type="dxa"/>
+            <w:vMerge w:val="restart"/>
+          </w:tcPr>
+          <w:p>
+            <w:pPr>
+              <w:rPr>
+                <w:rFonts w:cstheme="minorHAnsi"/>
+                <w:b w:val="0"/>
+                <w:bCs w:val="0"/>
+                <w:sz w:val="24"/>
+              </w:rPr>
+            </w:pPr>
+          </w:p>
+          <w:p>
+            <w:pPr>
+              <w:ind w:firstLine="708"/>
+              <w:rPr>
+                <w:rFonts w:cstheme="minorHAnsi"/>
+                <w:b w:val="0"/>
+                <w:sz w:val="24"/>
+              </w:rPr>
+            </w:pPr>
+            <w:r>
+              <w:rPr>
+                <w:rFonts w:cstheme="minorHAnsi"/>
+                <w:b w:val="0"/>
+                <w:sz w:val="24"/>
+              </w:rPr>
+              <w:t>Gestor de serviço</w:t>
+            </w:r>
+          </w:p>
+        </w:tc>
+        <w:tc>
+          <w:tcPr>
+            <w:tcW w:w="4247" w:type="dxa"/>
+          </w:tcPr>
+          <w:p>
+            <w:pPr>
+              <w:cnfStyle w:val="000000100000" w:firstRow="0" w:lastRow="0" w:firstColumn="0" w:lastColumn="0" w:oddVBand="0" w:evenVBand="0" w:oddHBand="1" w:evenHBand="0" w:firstRowFirstColumn="0" w:firstRowLastColumn="0" w:lastRowFirstColumn="0" w:lastRowLastColumn="0"/>
+              <w:rPr>
+                <w:rFonts w:cstheme="minorHAnsi"/>
+                <w:sz w:val="24"/>
+              </w:rPr>
+            </w:pPr>
+            <w:r>
+              <w:rPr>
+                <w:rFonts w:cstheme="minorHAnsi"/>
+                <w:sz w:val="24"/>
+              </w:rPr>
+              <w:t>Gerar horários</w:t>
+            </w:r>
+          </w:p>
+        </w:tc>
+      </w:tr>
+      <w:tr>
+        <w:tc>
+          <w:tcPr>
+            <w:cnfStyle w:val="001000000000" w:firstRow="0" w:lastRow="0" w:firstColumn="1" w:lastColumn="0" w:oddVBand="0" w:evenVBand="0" w:oddHBand="0" w:evenHBand="0" w:firstRowFirstColumn="0" w:firstRowLastColumn="0" w:lastRowFirstColumn="0" w:lastRowLastColumn="0"/>
+            <w:tcW w:w="4247" w:type="dxa"/>
+            <w:vMerge/>
+          </w:tcPr>
+          <w:p>
+            <w:pPr>
+              <w:rPr>
+                <w:rFonts w:cstheme="minorHAnsi"/>
+                <w:b w:val="0"/>
+                <w:sz w:val="24"/>
+              </w:rPr>
+            </w:pPr>
+          </w:p>
+        </w:tc>
+        <w:tc>
+          <w:tcPr>
+            <w:tcW w:w="4247" w:type="dxa"/>
+          </w:tcPr>
+          <w:p>
+            <w:pPr>
+              <w:cnfStyle w:val="000000000000" w:firstRow="0" w:lastRow="0" w:firstColumn="0" w:lastColumn="0" w:oddVBand="0" w:evenVBand="0" w:oddHBand="0" w:evenHBand="0" w:firstRowFirstColumn="0" w:firstRowLastColumn="0" w:lastRowFirstColumn="0" w:lastRowLastColumn="0"/>
+              <w:rPr>
+                <w:rFonts w:cstheme="minorHAnsi"/>
+                <w:sz w:val="24"/>
+              </w:rPr>
+            </w:pPr>
+            <w:r>
+              <w:rPr>
+                <w:rFonts w:cstheme="minorHAnsi"/>
+                <w:sz w:val="24"/>
+              </w:rPr>
+              <w:t>Visualizar horários</w:t>
+            </w:r>
+          </w:p>
+        </w:tc>
+      </w:tr>
+      <w:tr>
+        <w:trPr>
+          <w:cnfStyle w:val="000000100000" w:firstRow="0" w:lastRow="0" w:firstColumn="0" w:lastColumn="0" w:oddVBand="0" w:evenVBand="0" w:oddHBand="1" w:evenHBand="0" w:firstRowFirstColumn="0" w:firstRowLastColumn="0" w:lastRowFirstColumn="0" w:lastRowLastColumn="0"/>
+        </w:trPr>
+        <w:tc>
+          <w:tcPr>
+            <w:cnfStyle w:val="001000000000" w:firstRow="0" w:lastRow="0" w:firstColumn="1" w:lastColumn="0" w:oddVBand="0" w:evenVBand="0" w:oddHBand="0" w:evenHBand="0" w:firstRowFirstColumn="0" w:firstRowLastColumn="0" w:lastRowFirstColumn="0" w:lastRowLastColumn="0"/>
+            <w:tcW w:w="4247" w:type="dxa"/>
+            <w:vMerge/>
+          </w:tcPr>
+          <w:p>
+            <w:pPr>
+              <w:rPr>
+                <w:rFonts w:cstheme="minorHAnsi"/>
+                <w:b w:val="0"/>
+                <w:sz w:val="24"/>
+              </w:rPr>
+            </w:pPr>
+          </w:p>
+        </w:tc>
+        <w:tc>
+          <w:tcPr>
+            <w:tcW w:w="4247" w:type="dxa"/>
+          </w:tcPr>
+          <w:p>
+            <w:pPr>
+              <w:cnfStyle w:val="000000100000" w:firstRow="0" w:lastRow="0" w:firstColumn="0" w:lastColumn="0" w:oddVBand="0" w:evenVBand="0" w:oddHBand="1" w:evenHBand="0" w:firstRowFirstColumn="0" w:firstRowLastColumn="0" w:lastRowFirstColumn="0" w:lastRowLastColumn="0"/>
+              <w:rPr>
+                <w:rFonts w:cstheme="minorHAnsi"/>
+                <w:sz w:val="24"/>
+              </w:rPr>
+            </w:pPr>
+            <w:r>
+              <w:rPr>
+                <w:rFonts w:cstheme="minorHAnsi"/>
+                <w:sz w:val="24"/>
+              </w:rPr>
+              <w:t>Adicionar Colaboradores</w:t>
+            </w:r>
+          </w:p>
+        </w:tc>
+      </w:tr>
+    </w:tbl>
     <w:p>
       <w:pPr>
         <w:rPr>
@@ -2243,58 +2748,12 @@
           <w:sz w:val="36"/>
         </w:rPr>
       </w:pPr>
-    </w:p>
-    <w:p>
-      <w:pPr>
+      <w:r>
         <w:rPr>
           <w:rFonts w:ascii="Garamond" w:hAnsi="Garamond"/>
           <w:b/>
           <w:sz w:val="36"/>
         </w:rPr>
-      </w:pPr>
-    </w:p>
-    <w:p>
-      <w:pPr>
-        <w:rPr>
-          <w:rFonts w:ascii="Garamond" w:hAnsi="Garamond"/>
-          <w:b/>
-          <w:sz w:val="36"/>
-        </w:rPr>
-      </w:pPr>
-    </w:p>
-    <w:p>
-      <w:pPr>
-        <w:rPr>
-          <w:rFonts w:ascii="Garamond" w:hAnsi="Garamond"/>
-          <w:b/>
-          <w:sz w:val="36"/>
-        </w:rPr>
-      </w:pPr>
-    </w:p>
-    <w:p>
-      <w:pPr>
-        <w:rPr>
-          <w:rFonts w:ascii="Garamond" w:hAnsi="Garamond"/>
-          <w:b/>
-          <w:sz w:val="36"/>
-        </w:rPr>
-      </w:pPr>
-    </w:p>
-    <w:p>
-      <w:pPr>
-        <w:rPr>
-          <w:rFonts w:ascii="Garamond" w:hAnsi="Garamond"/>
-          <w:b/>
-          <w:sz w:val="36"/>
-        </w:rPr>
-      </w:pPr>
-      <w:r>
-        <w:rPr>
-          <w:rFonts w:ascii="Garamond" w:hAnsi="Garamond"/>
-          <w:b/>
-          <w:sz w:val="36"/>
-        </w:rPr>
-        <w:lastRenderedPageBreak/>
         <w:t>Diagrama de Casos de Uso</w:t>
       </w:r>
       <w:r>
@@ -2397,12 +2856,69 @@
           <w:sz w:val="36"/>
         </w:rPr>
       </w:pPr>
-      <w:r>
+    </w:p>
+    <w:p>
+      <w:pPr>
         <w:rPr>
           <w:rFonts w:ascii="Garamond" w:hAnsi="Garamond"/>
           <w:b/>
           <w:sz w:val="36"/>
         </w:rPr>
+      </w:pPr>
+    </w:p>
+    <w:p>
+      <w:pPr>
+        <w:rPr>
+          <w:rFonts w:ascii="Garamond" w:hAnsi="Garamond"/>
+          <w:b/>
+          <w:sz w:val="36"/>
+        </w:rPr>
+      </w:pPr>
+    </w:p>
+    <w:p>
+      <w:pPr>
+        <w:rPr>
+          <w:rFonts w:ascii="Garamond" w:hAnsi="Garamond"/>
+          <w:b/>
+          <w:sz w:val="36"/>
+        </w:rPr>
+      </w:pPr>
+    </w:p>
+    <w:p>
+      <w:pPr>
+        <w:rPr>
+          <w:rFonts w:ascii="Garamond" w:hAnsi="Garamond"/>
+          <w:b/>
+          <w:sz w:val="36"/>
+        </w:rPr>
+      </w:pPr>
+    </w:p>
+    <w:p>
+      <w:pPr>
+        <w:rPr>
+          <w:rFonts w:ascii="Garamond" w:hAnsi="Garamond"/>
+          <w:b/>
+          <w:sz w:val="36"/>
+        </w:rPr>
+      </w:pPr>
+    </w:p>
+    <w:p>
+      <w:pPr>
+        <w:rPr>
+          <w:rFonts w:ascii="Garamond" w:hAnsi="Garamond"/>
+          <w:b/>
+          <w:sz w:val="36"/>
+        </w:rPr>
+      </w:pPr>
+      <w:bookmarkStart w:id="0" w:name="_GoBack"/>
+      <w:bookmarkEnd w:id="0"/>
+      <w:r>
+        <w:rPr>
+          <w:rFonts w:ascii="Garamond" w:hAnsi="Garamond"/>
+          <w:b/>
+          <w:sz w:val="36"/>
+        </w:rPr>
+        <w:lastRenderedPageBreak/>
         <w:t>Descrição de todos os Casos de Uso</w:t>
       </w:r>
       <w:r>
@@ -3107,7 +3623,6 @@
           </w:tcPr>
           <w:p>
             <w:r>
-              <w:lastRenderedPageBreak/>
               <w:t>Actor Primário</w:t>
             </w:r>
           </w:p>
@@ -3506,6 +4021,7 @@
               <w:rPr>
                 <w:lang w:val="pt-PT"/>
               </w:rPr>
+              <w:lastRenderedPageBreak/>
               <w:t>O ator preenche o formulário</w:t>
             </w:r>
           </w:p>
@@ -3555,6 +4071,7 @@
           </w:tcPr>
           <w:p>
             <w:r>
+              <w:lastRenderedPageBreak/>
               <w:t>Caminho Alternativo</w:t>
             </w:r>
           </w:p>
@@ -4093,9 +4610,8 @@
             <w:tcW w:w="1843" w:type="dxa"/>
           </w:tcPr>
           <w:p>
-            <w:bookmarkStart w:id="0" w:name="_Hlk530933322"/>
-            <w:r>
-              <w:lastRenderedPageBreak/>
+            <w:bookmarkStart w:id="1" w:name="_Hlk530933322"/>
+            <w:r>
               <w:t>Actor Primário</w:t>
             </w:r>
           </w:p>
@@ -4242,6 +4758,7 @@
           </w:tcPr>
           <w:p>
             <w:r>
+              <w:lastRenderedPageBreak/>
               <w:t>Caminho Principal</w:t>
             </w:r>
           </w:p>
@@ -4577,7 +5094,7 @@
           </w:p>
         </w:tc>
       </w:tr>
-      <w:bookmarkEnd w:id="0"/>
+      <w:bookmarkEnd w:id="1"/>
     </w:tbl>
     <w:p/>
     <w:tbl>
@@ -5073,7 +5590,6 @@
           </w:tcPr>
           <w:p>
             <w:r>
-              <w:lastRenderedPageBreak/>
               <w:t>Actor Primário</w:t>
             </w:r>
           </w:p>
@@ -5216,6 +5732,7 @@
           </w:tcPr>
           <w:p>
             <w:r>
+              <w:lastRenderedPageBreak/>
               <w:t>Caminho Principal</w:t>
             </w:r>
           </w:p>
@@ -5931,7 +6448,6 @@
           </w:tcPr>
           <w:p>
             <w:r>
-              <w:lastRenderedPageBreak/>
               <w:t>Actor Primário</w:t>
             </w:r>
           </w:p>
@@ -6071,6 +6587,7 @@
           </w:tcPr>
           <w:p>
             <w:r>
+              <w:lastRenderedPageBreak/>
               <w:t>Caminho Principal</w:t>
             </w:r>
           </w:p>
@@ -6774,7 +7291,6 @@
           </w:tcPr>
           <w:p>
             <w:r>
-              <w:lastRenderedPageBreak/>
               <w:t>Actor Primário</w:t>
             </w:r>
           </w:p>
@@ -6873,6 +7389,7 @@
           </w:tcPr>
           <w:p>
             <w:r>
+              <w:lastRenderedPageBreak/>
               <w:t>Pré-Condição</w:t>
             </w:r>
           </w:p>
@@ -7761,7 +8278,6 @@
           </w:tcPr>
           <w:p>
             <w:r>
-              <w:lastRenderedPageBreak/>
               <w:t>Actor Primário</w:t>
             </w:r>
           </w:p>
@@ -7825,6 +8341,7 @@
           </w:tcPr>
           <w:p>
             <w:r>
+              <w:lastRenderedPageBreak/>
               <w:t>Descrição</w:t>
             </w:r>
           </w:p>
@@ -8293,7 +8810,6 @@
           <w:b/>
           <w:sz w:val="32"/>
         </w:rPr>
-        <w:lastRenderedPageBreak/>
         <w:t>Algoritmo(s) para gerar horários</w:t>
       </w:r>
       <w:r>
@@ -8518,17 +9034,17 @@
     <w:p>
       <w:pPr>
         <w:rPr>
-          <w:rFonts w:cstheme="minorHAnsi"/>
-          <w:b/>
-        </w:rPr>
-      </w:pPr>
-      <w:r>
-        <w:rPr>
           <w:rFonts w:ascii="Garamond" w:hAnsi="Garamond"/>
           <w:b/>
           <w:sz w:val="32"/>
         </w:rPr>
-        <w:lastRenderedPageBreak/>
+      </w:pPr>
+      <w:r>
+        <w:rPr>
+          <w:rFonts w:ascii="Garamond" w:hAnsi="Garamond"/>
+          <w:b/>
+          <w:sz w:val="32"/>
+        </w:rPr>
         <w:t>4 Diagramas de Sequência dos Casos de Uso mais importantes</w:t>
       </w:r>
       <w:r>
@@ -8539,6 +9055,146 @@
         </w:rPr>
         <w:t>:</w:t>
       </w:r>
+    </w:p>
+    <w:p>
+      <w:pPr>
+        <w:pStyle w:val="PargrafodaLista"/>
+        <w:numPr>
+          <w:ilvl w:val="0"/>
+          <w:numId w:val="4"/>
+        </w:numPr>
+        <w:rPr>
+          <w:rFonts w:ascii="Garamond" w:hAnsi="Garamond" w:cstheme="minorHAnsi"/>
+          <w:b/>
+          <w:sz w:val="24"/>
+        </w:rPr>
+      </w:pPr>
+      <w:r>
+        <w:rPr>
+          <w:rFonts w:ascii="Garamond" w:hAnsi="Garamond" w:cstheme="minorHAnsi"/>
+          <w:b/>
+          <w:sz w:val="28"/>
+        </w:rPr>
+        <w:t>Gerar</w:t>
+      </w:r>
+      <w:r>
+        <w:rPr>
+          <w:rFonts w:ascii="Garamond" w:hAnsi="Garamond" w:cstheme="minorHAnsi"/>
+          <w:b/>
+          <w:sz w:val="24"/>
+        </w:rPr>
+        <w:t xml:space="preserve"> </w:t>
+      </w:r>
+      <w:r>
+        <w:rPr>
+          <w:rFonts w:ascii="Garamond" w:hAnsi="Garamond" w:cstheme="minorHAnsi"/>
+          <w:b/>
+          <w:sz w:val="28"/>
+        </w:rPr>
+        <w:t>horário</w:t>
+      </w:r>
+      <w:r>
+        <w:rPr>
+          <w:rFonts w:ascii="Garamond" w:hAnsi="Garamond" w:cstheme="minorHAnsi"/>
+          <w:b/>
+          <w:sz w:val="24"/>
+        </w:rPr>
+        <w:t>:</w:t>
+      </w:r>
+    </w:p>
+    <w:p>
+      <w:pPr>
+        <w:rPr>
+          <w:rFonts w:cstheme="minorHAnsi"/>
+          <w:b/>
+        </w:rPr>
+      </w:pPr>
+      <w:r>
+        <w:rPr>
+          <w:noProof/>
+        </w:rPr>
+        <w:lastRenderedPageBreak/>
+        <w:drawing>
+          <wp:anchor distT="0" distB="0" distL="114300" distR="114300" simplePos="0" relativeHeight="251663360" behindDoc="1" locked="0" layoutInCell="1" allowOverlap="1">
+            <wp:simplePos x="0" y="0"/>
+            <wp:positionH relativeFrom="margin">
+              <wp:posOffset>9525</wp:posOffset>
+            </wp:positionH>
+            <wp:positionV relativeFrom="paragraph">
+              <wp:posOffset>184785</wp:posOffset>
+            </wp:positionV>
+            <wp:extent cx="5400040" cy="7130415"/>
+            <wp:effectExtent l="0" t="0" r="0" b="0"/>
+            <wp:wrapTight wrapText="bothSides">
+              <wp:wrapPolygon edited="0">
+                <wp:start x="0" y="0"/>
+                <wp:lineTo x="0" y="21525"/>
+                <wp:lineTo x="21488" y="21525"/>
+                <wp:lineTo x="21488" y="0"/>
+                <wp:lineTo x="0" y="0"/>
+              </wp:wrapPolygon>
+            </wp:wrapTight>
+            <wp:docPr id="5" name="Imagem 5"/>
+            <wp:cNvGraphicFramePr>
+              <a:graphicFrameLocks xmlns:a="http://schemas.openxmlformats.org/drawingml/2006/main" noChangeAspect="1"/>
+            </wp:cNvGraphicFramePr>
+            <a:graphic xmlns:a="http://schemas.openxmlformats.org/drawingml/2006/main">
+              <a:graphicData uri="http://schemas.openxmlformats.org/drawingml/2006/picture">
+                <pic:pic xmlns:pic="http://schemas.openxmlformats.org/drawingml/2006/picture">
+                  <pic:nvPicPr>
+                    <pic:cNvPr id="0" name="Picture 1"/>
+                    <pic:cNvPicPr>
+                      <a:picLocks noChangeAspect="1" noChangeArrowheads="1"/>
+                    </pic:cNvPicPr>
+                  </pic:nvPicPr>
+                  <pic:blipFill>
+                    <a:blip r:embed="rId8">
+                      <a:extLst>
+                        <a:ext uri="{28A0092B-C50C-407E-A947-70E740481C1C}">
+                          <a14:useLocalDpi xmlns:a14="http://schemas.microsoft.com/office/drawing/2010/main" val="0"/>
+                        </a:ext>
+                      </a:extLst>
+                    </a:blip>
+                    <a:srcRect/>
+                    <a:stretch>
+                      <a:fillRect/>
+                    </a:stretch>
+                  </pic:blipFill>
+                  <pic:spPr bwMode="auto">
+                    <a:xfrm>
+                      <a:off x="0" y="0"/>
+                      <a:ext cx="5400040" cy="7130415"/>
+                    </a:xfrm>
+                    <a:prstGeom prst="rect">
+                      <a:avLst/>
+                    </a:prstGeom>
+                    <a:noFill/>
+                    <a:ln>
+                      <a:noFill/>
+                    </a:ln>
+                  </pic:spPr>
+                </pic:pic>
+              </a:graphicData>
+            </a:graphic>
+          </wp:anchor>
+        </w:drawing>
+      </w:r>
+    </w:p>
+    <w:p>
+      <w:pPr>
+        <w:rPr>
+          <w:rFonts w:cstheme="minorHAnsi"/>
+          <w:b/>
+        </w:rPr>
+      </w:pPr>
+    </w:p>
+    <w:p>
+      <w:pPr>
+        <w:rPr>
+          <w:rFonts w:cstheme="minorHAnsi"/>
+          <w:b/>
+        </w:rPr>
+      </w:pPr>
     </w:p>
     <w:p>
       <w:pPr>
@@ -8556,7 +9212,9 @@
       <w:r>
         <w:rPr>
           <w:noProof/>
-        </w:rPr>
+          <w:sz w:val="28"/>
+        </w:rPr>
+        <w:lastRenderedPageBreak/>
         <w:drawing>
           <wp:anchor distT="0" distB="0" distL="114300" distR="114300" simplePos="0" relativeHeight="251661312" behindDoc="1" locked="0" layoutInCell="1" allowOverlap="1">
             <wp:simplePos x="0" y="0"/>
@@ -8591,7 +9249,7 @@
                     </pic:cNvPicPr>
                   </pic:nvPicPr>
                   <pic:blipFill>
-                    <a:blip r:embed="rId8">
+                    <a:blip r:embed="rId9">
                       <a:extLst>
                         <a:ext uri="{28A0092B-C50C-407E-A947-70E740481C1C}">
                           <a14:useLocalDpi xmlns:a14="http://schemas.microsoft.com/office/drawing/2010/main" val="0"/>
@@ -8632,7 +9290,7 @@
         <w:rPr>
           <w:rFonts w:ascii="Garamond" w:hAnsi="Garamond" w:cstheme="minorHAnsi"/>
           <w:b/>
-          <w:sz w:val="24"/>
+          <w:sz w:val="28"/>
           <w:lang w:val="pt-PT"/>
         </w:rPr>
         <w:t>Visualizar</w:t>
@@ -8643,8 +9301,40 @@
           <w:b/>
           <w:sz w:val="24"/>
         </w:rPr>
-        <w:t xml:space="preserve"> horário:</w:t>
+        <w:t xml:space="preserve"> </w:t>
       </w:r>
+      <w:r>
+        <w:rPr>
+          <w:rFonts w:ascii="Garamond" w:hAnsi="Garamond" w:cstheme="minorHAnsi"/>
+          <w:b/>
+          <w:sz w:val="28"/>
+        </w:rPr>
+        <w:t>horário</w:t>
+      </w:r>
+      <w:r>
+        <w:rPr>
+          <w:rFonts w:ascii="Garamond" w:hAnsi="Garamond" w:cstheme="minorHAnsi"/>
+          <w:b/>
+          <w:sz w:val="24"/>
+        </w:rPr>
+        <w:t>:</w:t>
+      </w:r>
+    </w:p>
+    <w:p>
+      <w:pPr>
+        <w:rPr>
+          <w:rFonts w:ascii="Garamond" w:hAnsi="Garamond" w:cstheme="minorHAnsi"/>
+          <w:b/>
+          <w:sz w:val="24"/>
+        </w:rPr>
+      </w:pPr>
+    </w:p>
+    <w:p>
+      <w:pPr>
+        <w:rPr>
+          <w:rFonts w:cstheme="minorHAnsi"/>
+        </w:rPr>
+      </w:pPr>
     </w:p>
     <w:p>
       <w:pPr>
@@ -8670,14 +9360,14 @@
         <w:rPr>
           <w:rFonts w:ascii="Garamond" w:hAnsi="Garamond" w:cstheme="minorHAnsi"/>
           <w:b/>
-          <w:sz w:val="24"/>
+          <w:sz w:val="28"/>
         </w:rPr>
       </w:pPr>
       <w:r>
         <w:rPr>
           <w:rFonts w:ascii="Garamond" w:hAnsi="Garamond" w:cstheme="minorHAnsi"/>
           <w:b/>
-          <w:sz w:val="24"/>
+          <w:sz w:val="28"/>
         </w:rPr>
         <w:lastRenderedPageBreak/>
         <w:t>Inserir Colaborador:</w:t>
@@ -8729,7 +9419,7 @@
                     </pic:cNvPicPr>
                   </pic:nvPicPr>
                   <pic:blipFill>
-                    <a:blip r:embed="rId9">
+                    <a:blip r:embed="rId10">
                       <a:extLst>
                         <a:ext uri="{28A0092B-C50C-407E-A947-70E740481C1C}">
                           <a14:useLocalDpi xmlns:a14="http://schemas.microsoft.com/office/drawing/2010/main" val="0"/>
@@ -8827,17 +9517,408 @@
     </w:p>
     <w:p>
       <w:pPr>
-        <w:rPr>
-          <w:rFonts w:cstheme="minorHAnsi"/>
+        <w:pStyle w:val="PargrafodaLista"/>
+        <w:numPr>
+          <w:ilvl w:val="0"/>
+          <w:numId w:val="11"/>
+        </w:numPr>
+        <w:rPr>
+          <w:rFonts w:ascii="Garamond" w:hAnsi="Garamond"/>
+          <w:b/>
+          <w:sz w:val="28"/>
         </w:rPr>
       </w:pPr>
       <w:r>
+        <w:rPr>
+          <w:rFonts w:ascii="Garamond" w:hAnsi="Garamond"/>
+          <w:b/>
+          <w:sz w:val="28"/>
+        </w:rPr>
+        <w:lastRenderedPageBreak/>
+        <w:t>Inserir material:</w:t>
+      </w:r>
+    </w:p>
+    <w:p>
+      <w:pPr>
+        <w:rPr>
+          <w:rFonts w:ascii="Garamond" w:hAnsi="Garamond"/>
+        </w:rPr>
+      </w:pPr>
+      <w:r>
+        <w:rPr>
+          <w:noProof/>
+        </w:rPr>
+        <w:drawing>
+          <wp:anchor distT="0" distB="0" distL="114300" distR="114300" simplePos="0" relativeHeight="251664384" behindDoc="1" locked="0" layoutInCell="1" allowOverlap="1">
+            <wp:simplePos x="0" y="0"/>
+            <wp:positionH relativeFrom="margin">
+              <wp:align>left</wp:align>
+            </wp:positionH>
+            <wp:positionV relativeFrom="paragraph">
+              <wp:posOffset>219710</wp:posOffset>
+            </wp:positionV>
+            <wp:extent cx="5019675" cy="6858000"/>
+            <wp:effectExtent l="0" t="0" r="9525" b="0"/>
+            <wp:wrapTight wrapText="bothSides">
+              <wp:wrapPolygon edited="0">
+                <wp:start x="0" y="0"/>
+                <wp:lineTo x="0" y="21540"/>
+                <wp:lineTo x="21559" y="21540"/>
+                <wp:lineTo x="21559" y="0"/>
+                <wp:lineTo x="0" y="0"/>
+              </wp:wrapPolygon>
+            </wp:wrapTight>
+            <wp:docPr id="10" name="Imagem 10"/>
+            <wp:cNvGraphicFramePr>
+              <a:graphicFrameLocks xmlns:a="http://schemas.openxmlformats.org/drawingml/2006/main" noChangeAspect="1"/>
+            </wp:cNvGraphicFramePr>
+            <a:graphic xmlns:a="http://schemas.openxmlformats.org/drawingml/2006/main">
+              <a:graphicData uri="http://schemas.openxmlformats.org/drawingml/2006/picture">
+                <pic:pic xmlns:pic="http://schemas.openxmlformats.org/drawingml/2006/picture">
+                  <pic:nvPicPr>
+                    <pic:cNvPr id="0" name="Picture 3"/>
+                    <pic:cNvPicPr>
+                      <a:picLocks noChangeAspect="1" noChangeArrowheads="1"/>
+                    </pic:cNvPicPr>
+                  </pic:nvPicPr>
+                  <pic:blipFill>
+                    <a:blip r:embed="rId11">
+                      <a:extLst>
+                        <a:ext uri="{28A0092B-C50C-407E-A947-70E740481C1C}">
+                          <a14:useLocalDpi xmlns:a14="http://schemas.microsoft.com/office/drawing/2010/main" val="0"/>
+                        </a:ext>
+                      </a:extLst>
+                    </a:blip>
+                    <a:srcRect/>
+                    <a:stretch>
+                      <a:fillRect/>
+                    </a:stretch>
+                  </pic:blipFill>
+                  <pic:spPr bwMode="auto">
+                    <a:xfrm>
+                      <a:off x="0" y="0"/>
+                      <a:ext cx="5019675" cy="6858000"/>
+                    </a:xfrm>
+                    <a:prstGeom prst="rect">
+                      <a:avLst/>
+                    </a:prstGeom>
+                    <a:noFill/>
+                    <a:ln>
+                      <a:noFill/>
+                    </a:ln>
+                  </pic:spPr>
+                </pic:pic>
+              </a:graphicData>
+            </a:graphic>
+          </wp:anchor>
+        </w:drawing>
+      </w:r>
+    </w:p>
+    <w:p>
+      <w:pPr>
+        <w:rPr>
+          <w:rFonts w:ascii="Garamond" w:hAnsi="Garamond"/>
+        </w:rPr>
+      </w:pPr>
+    </w:p>
+    <w:p>
+      <w:pPr>
+        <w:rPr>
+          <w:rFonts w:ascii="Garamond" w:hAnsi="Garamond"/>
+        </w:rPr>
+      </w:pPr>
+    </w:p>
+    <w:p>
+      <w:pPr>
+        <w:rPr>
+          <w:rFonts w:ascii="Garamond" w:hAnsi="Garamond"/>
+        </w:rPr>
+      </w:pPr>
+    </w:p>
+    <w:p>
+      <w:pPr>
+        <w:rPr>
+          <w:rFonts w:ascii="Garamond" w:hAnsi="Garamond"/>
+        </w:rPr>
+      </w:pPr>
+    </w:p>
+    <w:p>
+      <w:pPr>
         <w:rPr>
           <w:rFonts w:ascii="Garamond" w:hAnsi="Garamond"/>
           <w:b/>
           <w:sz w:val="32"/>
         </w:rPr>
+      </w:pPr>
+    </w:p>
+    <w:p>
+      <w:pPr>
+        <w:rPr>
+          <w:rFonts w:ascii="Garamond" w:hAnsi="Garamond"/>
+          <w:b/>
+          <w:sz w:val="32"/>
+        </w:rPr>
+      </w:pPr>
+    </w:p>
+    <w:p>
+      <w:pPr>
+        <w:rPr>
+          <w:rFonts w:ascii="Garamond" w:hAnsi="Garamond"/>
+          <w:b/>
+          <w:sz w:val="32"/>
+        </w:rPr>
+      </w:pPr>
+    </w:p>
+    <w:p>
+      <w:pPr>
+        <w:rPr>
+          <w:rFonts w:ascii="Garamond" w:hAnsi="Garamond"/>
+          <w:b/>
+          <w:sz w:val="32"/>
+        </w:rPr>
+      </w:pPr>
+    </w:p>
+    <w:p>
+      <w:pPr>
+        <w:rPr>
+          <w:rFonts w:ascii="Garamond" w:hAnsi="Garamond"/>
+          <w:b/>
+          <w:sz w:val="32"/>
+        </w:rPr>
+      </w:pPr>
+    </w:p>
+    <w:p>
+      <w:pPr>
+        <w:rPr>
+          <w:rFonts w:ascii="Garamond" w:hAnsi="Garamond"/>
+          <w:b/>
+          <w:sz w:val="32"/>
+        </w:rPr>
+      </w:pPr>
+    </w:p>
+    <w:p>
+      <w:pPr>
+        <w:rPr>
+          <w:rFonts w:ascii="Garamond" w:hAnsi="Garamond"/>
+          <w:b/>
+          <w:sz w:val="32"/>
+        </w:rPr>
+      </w:pPr>
+    </w:p>
+    <w:p>
+      <w:pPr>
+        <w:rPr>
+          <w:rFonts w:ascii="Garamond" w:hAnsi="Garamond"/>
+          <w:b/>
+          <w:sz w:val="32"/>
+        </w:rPr>
+      </w:pPr>
+    </w:p>
+    <w:p>
+      <w:pPr>
+        <w:rPr>
+          <w:rFonts w:ascii="Garamond" w:hAnsi="Garamond"/>
+          <w:b/>
+          <w:sz w:val="32"/>
+        </w:rPr>
+      </w:pPr>
+    </w:p>
+    <w:p>
+      <w:pPr>
+        <w:rPr>
+          <w:rFonts w:ascii="Garamond" w:hAnsi="Garamond"/>
+          <w:b/>
+          <w:sz w:val="32"/>
+        </w:rPr>
+      </w:pPr>
+    </w:p>
+    <w:p>
+      <w:pPr>
+        <w:rPr>
+          <w:rFonts w:ascii="Garamond" w:hAnsi="Garamond"/>
+          <w:b/>
+          <w:sz w:val="32"/>
+        </w:rPr>
+      </w:pPr>
+    </w:p>
+    <w:p>
+      <w:pPr>
+        <w:rPr>
+          <w:rFonts w:ascii="Garamond" w:hAnsi="Garamond"/>
+          <w:b/>
+          <w:sz w:val="32"/>
+        </w:rPr>
+      </w:pPr>
+    </w:p>
+    <w:p>
+      <w:pPr>
+        <w:rPr>
+          <w:rFonts w:ascii="Garamond" w:hAnsi="Garamond"/>
+          <w:b/>
+          <w:sz w:val="32"/>
+        </w:rPr>
+      </w:pPr>
+    </w:p>
+    <w:p>
+      <w:pPr>
+        <w:rPr>
+          <w:rFonts w:ascii="Garamond" w:hAnsi="Garamond"/>
+          <w:b/>
+          <w:sz w:val="32"/>
+        </w:rPr>
+      </w:pPr>
+    </w:p>
+    <w:p>
+      <w:pPr>
+        <w:rPr>
+          <w:rFonts w:ascii="Garamond" w:hAnsi="Garamond"/>
+          <w:b/>
+          <w:sz w:val="32"/>
+        </w:rPr>
+      </w:pPr>
+    </w:p>
+    <w:p>
+      <w:pPr>
+        <w:rPr>
+          <w:rFonts w:ascii="Garamond" w:hAnsi="Garamond"/>
+          <w:b/>
+          <w:sz w:val="32"/>
+        </w:rPr>
+      </w:pPr>
+    </w:p>
+    <w:p>
+      <w:pPr>
+        <w:rPr>
+          <w:rFonts w:ascii="Garamond" w:hAnsi="Garamond"/>
+          <w:b/>
+          <w:sz w:val="32"/>
+        </w:rPr>
+      </w:pPr>
+    </w:p>
+    <w:p>
+      <w:pPr>
+        <w:rPr>
+          <w:rFonts w:ascii="Garamond" w:hAnsi="Garamond"/>
+          <w:b/>
+          <w:sz w:val="32"/>
+        </w:rPr>
+      </w:pPr>
+    </w:p>
+    <w:p>
+      <w:pPr>
+        <w:rPr>
+          <w:rFonts w:ascii="Garamond" w:hAnsi="Garamond"/>
+          <w:b/>
+          <w:sz w:val="32"/>
+        </w:rPr>
+      </w:pPr>
+    </w:p>
+    <w:p>
+      <w:pPr>
+        <w:rPr>
+          <w:rFonts w:ascii="Garamond" w:hAnsi="Garamond"/>
+          <w:b/>
+          <w:sz w:val="32"/>
+        </w:rPr>
+      </w:pPr>
+    </w:p>
+    <w:p>
+      <w:pPr>
+        <w:rPr>
+          <w:rFonts w:ascii="Garamond" w:hAnsi="Garamond"/>
+          <w:b/>
+          <w:sz w:val="32"/>
+        </w:rPr>
+      </w:pPr>
+    </w:p>
+    <w:p>
+      <w:pPr>
+        <w:rPr>
+          <w:rFonts w:cstheme="minorHAnsi"/>
+        </w:rPr>
+      </w:pPr>
+      <w:r>
+        <w:rPr>
+          <w:noProof/>
+        </w:rPr>
         <w:lastRenderedPageBreak/>
+        <w:drawing>
+          <wp:anchor distT="0" distB="0" distL="114300" distR="114300" simplePos="0" relativeHeight="251665408" behindDoc="1" locked="0" layoutInCell="1" allowOverlap="1">
+            <wp:simplePos x="0" y="0"/>
+            <wp:positionH relativeFrom="page">
+              <wp:align>right</wp:align>
+            </wp:positionH>
+            <wp:positionV relativeFrom="paragraph">
+              <wp:posOffset>347980</wp:posOffset>
+            </wp:positionV>
+            <wp:extent cx="7425055" cy="3981450"/>
+            <wp:effectExtent l="0" t="0" r="4445" b="0"/>
+            <wp:wrapTight wrapText="bothSides">
+              <wp:wrapPolygon edited="0">
+                <wp:start x="0" y="0"/>
+                <wp:lineTo x="0" y="21497"/>
+                <wp:lineTo x="21558" y="21497"/>
+                <wp:lineTo x="21558" y="0"/>
+                <wp:lineTo x="0" y="0"/>
+              </wp:wrapPolygon>
+            </wp:wrapTight>
+            <wp:docPr id="11" name="Imagem 11"/>
+            <wp:cNvGraphicFramePr>
+              <a:graphicFrameLocks xmlns:a="http://schemas.openxmlformats.org/drawingml/2006/main" noChangeAspect="1"/>
+            </wp:cNvGraphicFramePr>
+            <a:graphic xmlns:a="http://schemas.openxmlformats.org/drawingml/2006/main">
+              <a:graphicData uri="http://schemas.openxmlformats.org/drawingml/2006/picture">
+                <pic:pic xmlns:pic="http://schemas.openxmlformats.org/drawingml/2006/picture">
+                  <pic:nvPicPr>
+                    <pic:cNvPr id="0" name="Picture 1"/>
+                    <pic:cNvPicPr>
+                      <a:picLocks noChangeAspect="1" noChangeArrowheads="1"/>
+                    </pic:cNvPicPr>
+                  </pic:nvPicPr>
+                  <pic:blipFill>
+                    <a:blip r:embed="rId12">
+                      <a:extLst>
+                        <a:ext uri="{28A0092B-C50C-407E-A947-70E740481C1C}">
+                          <a14:useLocalDpi xmlns:a14="http://schemas.microsoft.com/office/drawing/2010/main" val="0"/>
+                        </a:ext>
+                      </a:extLst>
+                    </a:blip>
+                    <a:srcRect/>
+                    <a:stretch>
+                      <a:fillRect/>
+                    </a:stretch>
+                  </pic:blipFill>
+                  <pic:spPr bwMode="auto">
+                    <a:xfrm>
+                      <a:off x="0" y="0"/>
+                      <a:ext cx="7425055" cy="3981450"/>
+                    </a:xfrm>
+                    <a:prstGeom prst="rect">
+                      <a:avLst/>
+                    </a:prstGeom>
+                    <a:noFill/>
+                    <a:ln>
+                      <a:noFill/>
+                    </a:ln>
+                  </pic:spPr>
+                </pic:pic>
+              </a:graphicData>
+            </a:graphic>
+            <wp14:sizeRelH relativeFrom="margin">
+              <wp14:pctWidth>0</wp14:pctWidth>
+            </wp14:sizeRelH>
+            <wp14:sizeRelV relativeFrom="margin">
+              <wp14:pctHeight>0</wp14:pctHeight>
+            </wp14:sizeRelV>
+          </wp:anchor>
+        </w:drawing>
+      </w:r>
+      <w:r>
+        <w:rPr>
+          <w:rFonts w:ascii="Garamond" w:hAnsi="Garamond"/>
+          <w:b/>
+          <w:sz w:val="32"/>
+        </w:rPr>
         <w:t>Diagrama de Classes</w:t>
       </w:r>
       <w:r>
@@ -8857,22 +9938,121 @@
     <w:p>
       <w:pPr>
         <w:rPr>
-          <w:rFonts w:ascii="Garamond" w:hAnsi="Garamond"/>
-        </w:rPr>
-      </w:pPr>
-    </w:p>
-    <w:p>
-      <w:pPr>
-        <w:rPr>
           <w:rFonts w:cstheme="minorHAnsi"/>
         </w:rPr>
       </w:pPr>
-      <w:r>
+    </w:p>
+    <w:p>
+      <w:pPr>
+        <w:rPr>
+          <w:rFonts w:cstheme="minorHAnsi"/>
+        </w:rPr>
+      </w:pPr>
+    </w:p>
+    <w:p>
+      <w:pPr>
+        <w:rPr>
+          <w:rFonts w:cstheme="minorHAnsi"/>
+        </w:rPr>
+      </w:pPr>
+    </w:p>
+    <w:p>
+      <w:pPr>
+        <w:rPr>
+          <w:rFonts w:cstheme="minorHAnsi"/>
+        </w:rPr>
+      </w:pPr>
+    </w:p>
+    <w:p>
+      <w:pPr>
+        <w:rPr>
+          <w:rFonts w:cstheme="minorHAnsi"/>
+        </w:rPr>
+      </w:pPr>
+    </w:p>
+    <w:p>
+      <w:pPr>
+        <w:rPr>
+          <w:rFonts w:ascii="Garamond" w:hAnsi="Garamond"/>
+        </w:rPr>
+      </w:pPr>
+    </w:p>
+    <w:p>
+      <w:pPr>
         <w:rPr>
           <w:rFonts w:ascii="Garamond" w:hAnsi="Garamond"/>
           <w:b/>
           <w:sz w:val="32"/>
         </w:rPr>
+      </w:pPr>
+    </w:p>
+    <w:p>
+      <w:pPr>
+        <w:rPr>
+          <w:rFonts w:ascii="Garamond" w:hAnsi="Garamond"/>
+          <w:b/>
+          <w:sz w:val="32"/>
+        </w:rPr>
+      </w:pPr>
+    </w:p>
+    <w:p>
+      <w:pPr>
+        <w:rPr>
+          <w:rFonts w:ascii="Garamond" w:hAnsi="Garamond"/>
+          <w:b/>
+          <w:sz w:val="32"/>
+        </w:rPr>
+      </w:pPr>
+    </w:p>
+    <w:p>
+      <w:pPr>
+        <w:rPr>
+          <w:rFonts w:ascii="Garamond" w:hAnsi="Garamond"/>
+          <w:b/>
+          <w:sz w:val="32"/>
+        </w:rPr>
+      </w:pPr>
+    </w:p>
+    <w:p>
+      <w:pPr>
+        <w:rPr>
+          <w:rFonts w:ascii="Garamond" w:hAnsi="Garamond"/>
+          <w:b/>
+          <w:sz w:val="32"/>
+        </w:rPr>
+      </w:pPr>
+    </w:p>
+    <w:p>
+      <w:pPr>
+        <w:rPr>
+          <w:rFonts w:ascii="Garamond" w:hAnsi="Garamond"/>
+          <w:b/>
+          <w:sz w:val="32"/>
+        </w:rPr>
+      </w:pPr>
+    </w:p>
+    <w:p>
+      <w:pPr>
+        <w:rPr>
+          <w:rFonts w:ascii="Garamond" w:hAnsi="Garamond"/>
+          <w:b/>
+          <w:sz w:val="32"/>
+        </w:rPr>
+      </w:pPr>
+    </w:p>
+    <w:p>
+      <w:pPr>
+        <w:rPr>
+          <w:rFonts w:cstheme="minorHAnsi"/>
+        </w:rPr>
+      </w:pPr>
+      <w:r>
+        <w:rPr>
+          <w:rFonts w:ascii="Garamond" w:hAnsi="Garamond"/>
+          <w:b/>
+          <w:sz w:val="32"/>
+        </w:rPr>
+        <w:lastRenderedPageBreak/>
         <w:t>Protótipos</w:t>
       </w:r>
       <w:r>
@@ -8888,23 +10068,55 @@
       <w:pPr>
         <w:rPr>
           <w:rFonts w:cstheme="minorHAnsi"/>
-          <w:sz w:val="16"/>
-        </w:rPr>
-      </w:pPr>
-    </w:p>
-    <w:p>
-      <w:pPr>
-        <w:rPr>
-          <w:rFonts w:ascii="Garamond" w:hAnsi="Garamond"/>
-        </w:rPr>
-      </w:pPr>
-    </w:p>
-    <w:p>
-      <w:pPr>
-        <w:rPr>
-          <w:rFonts w:ascii="Garamond" w:hAnsi="Garamond"/>
-          <w:b/>
-          <w:sz w:val="32"/>
+        </w:rPr>
+      </w:pPr>
+    </w:p>
+    <w:p>
+      <w:pPr>
+        <w:rPr>
+          <w:rFonts w:cstheme="minorHAnsi"/>
+        </w:rPr>
+      </w:pPr>
+    </w:p>
+    <w:p>
+      <w:pPr>
+        <w:rPr>
+          <w:rFonts w:cstheme="minorHAnsi"/>
+        </w:rPr>
+      </w:pPr>
+    </w:p>
+    <w:p>
+      <w:pPr>
+        <w:rPr>
+          <w:rFonts w:cstheme="minorHAnsi"/>
+        </w:rPr>
+      </w:pPr>
+    </w:p>
+    <w:p>
+      <w:pPr>
+        <w:rPr>
+          <w:rFonts w:cstheme="minorHAnsi"/>
+        </w:rPr>
+      </w:pPr>
+    </w:p>
+    <w:p>
+      <w:pPr>
+        <w:rPr>
+          <w:rFonts w:cstheme="minorHAnsi"/>
+        </w:rPr>
+      </w:pPr>
+    </w:p>
+    <w:p>
+      <w:pPr>
+        <w:rPr>
+          <w:rFonts w:ascii="Garamond" w:hAnsi="Garamond"/>
+        </w:rPr>
+      </w:pPr>
+    </w:p>
+    <w:p>
+      <w:pPr>
+        <w:rPr>
+          <w:rFonts w:cstheme="minorHAnsi"/>
         </w:rPr>
       </w:pPr>
       <w:r>
@@ -8923,16 +10135,56 @@
         </w:rPr>
         <w:t>:</w:t>
       </w:r>
-      <w:bookmarkStart w:id="1" w:name="_GoBack"/>
-      <w:bookmarkEnd w:id="1"/>
-    </w:p>
-    <w:p/>
-    <w:p/>
-    <w:p/>
-    <w:p/>
-    <w:p/>
-    <w:p/>
-    <w:p/>
+    </w:p>
+    <w:p>
+      <w:pPr>
+        <w:rPr>
+          <w:rFonts w:cstheme="minorHAnsi"/>
+        </w:rPr>
+      </w:pPr>
+    </w:p>
+    <w:p>
+      <w:pPr>
+        <w:rPr>
+          <w:rFonts w:cstheme="minorHAnsi"/>
+        </w:rPr>
+      </w:pPr>
+    </w:p>
+    <w:p>
+      <w:pPr>
+        <w:rPr>
+          <w:rFonts w:cstheme="minorHAnsi"/>
+        </w:rPr>
+      </w:pPr>
+    </w:p>
+    <w:p>
+      <w:pPr>
+        <w:rPr>
+          <w:rFonts w:cstheme="minorHAnsi"/>
+        </w:rPr>
+      </w:pPr>
+    </w:p>
+    <w:p>
+      <w:pPr>
+        <w:rPr>
+          <w:rFonts w:cstheme="minorHAnsi"/>
+        </w:rPr>
+      </w:pPr>
+    </w:p>
+    <w:p>
+      <w:pPr>
+        <w:rPr>
+          <w:sz w:val="32"/>
+        </w:rPr>
+      </w:pPr>
+    </w:p>
+    <w:p>
+      <w:pPr>
+        <w:rPr>
+          <w:sz w:val="32"/>
+        </w:rPr>
+      </w:pPr>
+    </w:p>
     <w:p/>
     <w:p/>
     <w:p/>
@@ -9132,7 +10384,7 @@
   <w:abstractNum w:abstractNumId="2" w15:restartNumberingAfterBreak="0">
     <w:nsid w:val="167C55D5"/>
     <w:multiLevelType w:val="hybridMultilevel"/>
-    <w:tmpl w:val="53D808A0"/>
+    <w:tmpl w:val="425051DA"/>
     <w:lvl w:ilvl="0" w:tplc="08160001">
       <w:start w:val="1"/>
       <w:numFmt w:val="bullet"/>
@@ -9709,6 +10961,119 @@
     </w:lvl>
   </w:abstractNum>
   <w:abstractNum w:abstractNumId="8" w15:restartNumberingAfterBreak="0">
+    <w:nsid w:val="6E7954F8"/>
+    <w:multiLevelType w:val="hybridMultilevel"/>
+    <w:tmpl w:val="0D722448"/>
+    <w:lvl w:ilvl="0" w:tplc="08160001">
+      <w:start w:val="1"/>
+      <w:numFmt w:val="bullet"/>
+      <w:lvlText w:val=""/>
+      <w:lvlJc w:val="left"/>
+      <w:pPr>
+        <w:ind w:left="720" w:hanging="360"/>
+      </w:pPr>
+      <w:rPr>
+        <w:rFonts w:ascii="Symbol" w:hAnsi="Symbol" w:hint="default"/>
+      </w:rPr>
+    </w:lvl>
+    <w:lvl w:ilvl="1" w:tplc="08160003" w:tentative="1">
+      <w:start w:val="1"/>
+      <w:numFmt w:val="bullet"/>
+      <w:lvlText w:val="o"/>
+      <w:lvlJc w:val="left"/>
+      <w:pPr>
+        <w:ind w:left="1440" w:hanging="360"/>
+      </w:pPr>
+      <w:rPr>
+        <w:rFonts w:ascii="Courier New" w:hAnsi="Courier New" w:cs="Courier New" w:hint="default"/>
+      </w:rPr>
+    </w:lvl>
+    <w:lvl w:ilvl="2" w:tplc="08160005" w:tentative="1">
+      <w:start w:val="1"/>
+      <w:numFmt w:val="bullet"/>
+      <w:lvlText w:val=""/>
+      <w:lvlJc w:val="left"/>
+      <w:pPr>
+        <w:ind w:left="2160" w:hanging="360"/>
+      </w:pPr>
+      <w:rPr>
+        <w:rFonts w:ascii="Wingdings" w:hAnsi="Wingdings" w:hint="default"/>
+      </w:rPr>
+    </w:lvl>
+    <w:lvl w:ilvl="3" w:tplc="08160001" w:tentative="1">
+      <w:start w:val="1"/>
+      <w:numFmt w:val="bullet"/>
+      <w:lvlText w:val=""/>
+      <w:lvlJc w:val="left"/>
+      <w:pPr>
+        <w:ind w:left="2880" w:hanging="360"/>
+      </w:pPr>
+      <w:rPr>
+        <w:rFonts w:ascii="Symbol" w:hAnsi="Symbol" w:hint="default"/>
+      </w:rPr>
+    </w:lvl>
+    <w:lvl w:ilvl="4" w:tplc="08160003" w:tentative="1">
+      <w:start w:val="1"/>
+      <w:numFmt w:val="bullet"/>
+      <w:lvlText w:val="o"/>
+      <w:lvlJc w:val="left"/>
+      <w:pPr>
+        <w:ind w:left="3600" w:hanging="360"/>
+      </w:pPr>
+      <w:rPr>
+        <w:rFonts w:ascii="Courier New" w:hAnsi="Courier New" w:cs="Courier New" w:hint="default"/>
+      </w:rPr>
+    </w:lvl>
+    <w:lvl w:ilvl="5" w:tplc="08160005" w:tentative="1">
+      <w:start w:val="1"/>
+      <w:numFmt w:val="bullet"/>
+      <w:lvlText w:val=""/>
+      <w:lvlJc w:val="left"/>
+      <w:pPr>
+        <w:ind w:left="4320" w:hanging="360"/>
+      </w:pPr>
+      <w:rPr>
+        <w:rFonts w:ascii="Wingdings" w:hAnsi="Wingdings" w:hint="default"/>
+      </w:rPr>
+    </w:lvl>
+    <w:lvl w:ilvl="6" w:tplc="08160001" w:tentative="1">
+      <w:start w:val="1"/>
+      <w:numFmt w:val="bullet"/>
+      <w:lvlText w:val=""/>
+      <w:lvlJc w:val="left"/>
+      <w:pPr>
+        <w:ind w:left="5040" w:hanging="360"/>
+      </w:pPr>
+      <w:rPr>
+        <w:rFonts w:ascii="Symbol" w:hAnsi="Symbol" w:hint="default"/>
+      </w:rPr>
+    </w:lvl>
+    <w:lvl w:ilvl="7" w:tplc="08160003" w:tentative="1">
+      <w:start w:val="1"/>
+      <w:numFmt w:val="bullet"/>
+      <w:lvlText w:val="o"/>
+      <w:lvlJc w:val="left"/>
+      <w:pPr>
+        <w:ind w:left="5760" w:hanging="360"/>
+      </w:pPr>
+      <w:rPr>
+        <w:rFonts w:ascii="Courier New" w:hAnsi="Courier New" w:cs="Courier New" w:hint="default"/>
+      </w:rPr>
+    </w:lvl>
+    <w:lvl w:ilvl="8" w:tplc="08160005" w:tentative="1">
+      <w:start w:val="1"/>
+      <w:numFmt w:val="bullet"/>
+      <w:lvlText w:val=""/>
+      <w:lvlJc w:val="left"/>
+      <w:pPr>
+        <w:ind w:left="6480" w:hanging="360"/>
+      </w:pPr>
+      <w:rPr>
+        <w:rFonts w:ascii="Wingdings" w:hAnsi="Wingdings" w:hint="default"/>
+      </w:rPr>
+    </w:lvl>
+  </w:abstractNum>
+  <w:abstractNum w:abstractNumId="9" w15:restartNumberingAfterBreak="0">
     <w:nsid w:val="6FC079F2"/>
     <w:multiLevelType w:val="hybridMultilevel"/>
     <w:tmpl w:val="F4DC5342"/>
@@ -9794,7 +11159,7 @@
       </w:pPr>
     </w:lvl>
   </w:abstractNum>
-  <w:abstractNum w:abstractNumId="9" w15:restartNumberingAfterBreak="0">
+  <w:abstractNum w:abstractNumId="10" w15:restartNumberingAfterBreak="0">
     <w:nsid w:val="74535CF8"/>
     <w:multiLevelType w:val="hybridMultilevel"/>
     <w:tmpl w:val="D1542180"/>
@@ -9914,7 +11279,7 @@
     </w:lvlOverride>
   </w:num>
   <w:num w:numId="2">
-    <w:abstractNumId w:val="9"/>
+    <w:abstractNumId w:val="10"/>
   </w:num>
   <w:num w:numId="3">
     <w:abstractNumId w:val="3"/>
@@ -9935,10 +11300,13 @@
     <w:abstractNumId w:val="5"/>
   </w:num>
   <w:num w:numId="9">
-    <w:abstractNumId w:val="8"/>
+    <w:abstractNumId w:val="9"/>
   </w:num>
   <w:num w:numId="10">
     <w:abstractNumId w:val="4"/>
+  </w:num>
+  <w:num w:numId="11">
+    <w:abstractNumId w:val="8"/>
   </w:num>
 </w:numbering>
 </file>

</xml_diff>